<commit_message>
Adding prediction and cleaning repo
</commit_message>
<xml_diff>
--- a/Project.docx
+++ b/Project.docx
@@ -19,14 +19,124 @@
           <w:rFonts w:ascii="Segoe UI" w:eastAsia="Times New Roman" w:hAnsi="Segoe UI" w:cs="Segoe UI"/>
           <w:b/>
           <w:bCs/>
-          <w:color w:val="24292E"/>
-          <w:sz w:val="24"/>
-          <w:szCs w:val="24"/>
-          <w:lang w:eastAsia="fr-FR"/>
-        </w:rPr>
-        <w:t xml:space="preserve">Description du </w:t>
-      </w:r>
-      <w:proofErr w:type="spellStart"/>
+          <w:noProof/>
+          <w:color w:val="24292E"/>
+          <w:sz w:val="24"/>
+          <w:szCs w:val="24"/>
+          <w:lang w:eastAsia="fr-FR"/>
+        </w:rPr>
+        <mc:AlternateContent>
+          <mc:Choice Requires="wps">
+            <w:drawing>
+              <wp:anchor distT="0" distB="0" distL="114300" distR="114300" simplePos="0" relativeHeight="251672576" behindDoc="0" locked="0" layoutInCell="1" allowOverlap="1" wp14:anchorId="12345764" wp14:editId="003377D4">
+                <wp:simplePos x="0" y="0"/>
+                <wp:positionH relativeFrom="column">
+                  <wp:posOffset>5301500</wp:posOffset>
+                </wp:positionH>
+                <wp:positionV relativeFrom="paragraph">
+                  <wp:posOffset>-838835</wp:posOffset>
+                </wp:positionV>
+                <wp:extent cx="914400" cy="725978"/>
+                <wp:effectExtent l="0" t="0" r="17780" b="17145"/>
+                <wp:wrapNone/>
+                <wp:docPr id="13" name="Zone de texte 13"/>
+                <wp:cNvGraphicFramePr/>
+                <a:graphic xmlns:a="http://schemas.openxmlformats.org/drawingml/2006/main">
+                  <a:graphicData uri="http://schemas.microsoft.com/office/word/2010/wordprocessingShape">
+                    <wps:wsp>
+                      <wps:cNvSpPr txBox="1"/>
+                      <wps:spPr>
+                        <a:xfrm>
+                          <a:off x="0" y="0"/>
+                          <a:ext cx="914400" cy="725978"/>
+                        </a:xfrm>
+                        <a:prstGeom prst="rect">
+                          <a:avLst/>
+                        </a:prstGeom>
+                        <a:solidFill>
+                          <a:schemeClr val="lt1"/>
+                        </a:solidFill>
+                        <a:ln w="6350">
+                          <a:solidFill>
+                            <a:prstClr val="black"/>
+                          </a:solidFill>
+                        </a:ln>
+                      </wps:spPr>
+                      <wps:txbx>
+                        <w:txbxContent>
+                          <w:p>
+                            <w:proofErr w:type="spellStart"/>
+                            <w:r>
+                              <w:t>Loic</w:t>
+                            </w:r>
+                            <w:proofErr w:type="spellEnd"/>
+                            <w:r>
+                              <w:t xml:space="preserve"> </w:t>
+                            </w:r>
+                            <w:proofErr w:type="spellStart"/>
+                            <w:r>
+                              <w:t>Pirez</w:t>
+                            </w:r>
+                            <w:proofErr w:type="spellEnd"/>
+                          </w:p>
+                          <w:p>
+                            <w:r>
+                              <w:t>Maxime Betemps</w:t>
+                            </w:r>
+                          </w:p>
+                        </w:txbxContent>
+                      </wps:txbx>
+                      <wps:bodyPr rot="0" spcFirstLastPara="0" vertOverflow="overflow" horzOverflow="overflow" vert="horz" wrap="none" lIns="91440" tIns="45720" rIns="91440" bIns="45720" numCol="1" spcCol="0" rtlCol="0" fromWordArt="0" anchor="t" anchorCtr="0" forceAA="0" compatLnSpc="1">
+                        <a:prstTxWarp prst="textNoShape">
+                          <a:avLst/>
+                        </a:prstTxWarp>
+                        <a:noAutofit/>
+                      </wps:bodyPr>
+                    </wps:wsp>
+                  </a:graphicData>
+                </a:graphic>
+                <wp14:sizeRelV relativeFrom="margin">
+                  <wp14:pctHeight>0</wp14:pctHeight>
+                </wp14:sizeRelV>
+              </wp:anchor>
+            </w:drawing>
+          </mc:Choice>
+          <mc:Fallback>
+            <w:pict>
+              <v:shapetype w14:anchorId="12345764" id="_x0000_t202" coordsize="21600,21600" o:spt="202" path="m,l,21600r21600,l21600,xe">
+                <v:stroke joinstyle="miter"/>
+                <v:path gradientshapeok="t" o:connecttype="rect"/>
+              </v:shapetype>
+              <v:shape id="Zone de texte 13" o:spid="_x0000_s1026" type="#_x0000_t202" style="position:absolute;margin-left:417.45pt;margin-top:-66.05pt;width:1in;height:57.15pt;z-index:251672576;visibility:visible;mso-wrap-style:none;mso-height-percent:0;mso-wrap-distance-left:9pt;mso-wrap-distance-top:0;mso-wrap-distance-right:9pt;mso-wrap-distance-bottom:0;mso-position-horizontal:absolute;mso-position-horizontal-relative:text;mso-position-vertical:absolute;mso-position-vertical-relative:text;mso-height-percent:0;mso-height-relative:margin;v-text-anchor:top" o:gfxdata="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" fillcolor="white [3201]" strokeweight=".5pt">
+                <v:textbox>
+                  <w:txbxContent>
+                    <w:p>
+                      <w:proofErr w:type="spellStart"/>
+                      <w:r>
+                        <w:t>Loic</w:t>
+                      </w:r>
+                      <w:proofErr w:type="spellEnd"/>
+                      <w:r>
+                        <w:t xml:space="preserve"> </w:t>
+                      </w:r>
+                      <w:proofErr w:type="spellStart"/>
+                      <w:r>
+                        <w:t>Pirez</w:t>
+                      </w:r>
+                      <w:proofErr w:type="spellEnd"/>
+                    </w:p>
+                    <w:p>
+                      <w:r>
+                        <w:t>Maxime Betemps</w:t>
+                      </w:r>
+                    </w:p>
+                  </w:txbxContent>
+                </v:textbox>
+              </v:shape>
+            </w:pict>
+          </mc:Fallback>
+        </mc:AlternateContent>
+      </w:r>
       <w:r>
         <w:rPr>
           <w:rFonts w:ascii="Segoe UI" w:eastAsia="Times New Roman" w:hAnsi="Segoe UI" w:cs="Segoe UI"/>
@@ -37,9 +147,8 @@
           <w:szCs w:val="24"/>
           <w:lang w:eastAsia="fr-FR"/>
         </w:rPr>
-        <w:t>dataset</w:t>
-      </w:r>
-      <w:proofErr w:type="spellEnd"/>
+        <w:t>Problématique :</w:t>
+      </w:r>
       <w:r>
         <w:rPr>
           <w:rFonts w:ascii="Segoe UI" w:eastAsia="Times New Roman" w:hAnsi="Segoe UI" w:cs="Segoe UI"/>
@@ -50,7 +159,291 @@
           <w:szCs w:val="24"/>
           <w:lang w:eastAsia="fr-FR"/>
         </w:rPr>
+        <w:t xml:space="preserve"> // TODO : Choisir une </w:t>
+      </w:r>
+      <w:proofErr w:type="spellStart"/>
+      <w:r>
+        <w:rPr>
+          <w:rFonts w:ascii="Segoe UI" w:eastAsia="Times New Roman" w:hAnsi="Segoe UI" w:cs="Segoe UI"/>
+          <w:b/>
+          <w:bCs/>
+          <w:color w:val="24292E"/>
+          <w:sz w:val="24"/>
+          <w:szCs w:val="24"/>
+          <w:lang w:eastAsia="fr-FR"/>
+        </w:rPr>
+        <w:t>prb</w:t>
+      </w:r>
+      <w:proofErr w:type="spellEnd"/>
+    </w:p>
+    <w:p>
+      <w:pPr>
+        <w:pStyle w:val="Paragraphedeliste"/>
+        <w:numPr>
+          <w:ilvl w:val="0"/>
+          <w:numId w:val="3"/>
+        </w:numPr>
+        <w:rPr>
+          <w:rFonts w:ascii="Segoe UI" w:eastAsia="Times New Roman" w:hAnsi="Segoe UI" w:cs="Segoe UI"/>
+          <w:color w:val="24292E"/>
+          <w:sz w:val="24"/>
+          <w:szCs w:val="24"/>
+          <w:u w:val="single"/>
+          <w:lang w:eastAsia="fr-FR"/>
+        </w:rPr>
+      </w:pPr>
+      <w:r>
+        <w:rPr>
+          <w:rFonts w:ascii="Segoe UI" w:eastAsia="Times New Roman" w:hAnsi="Segoe UI" w:cs="Segoe UI"/>
+          <w:color w:val="24292E"/>
+          <w:sz w:val="24"/>
+          <w:szCs w:val="24"/>
+          <w:u w:val="single"/>
+          <w:lang w:eastAsia="fr-FR"/>
+        </w:rPr>
+        <w:t>Comment la situation démographique en Russie évolue-t-elle dans le temps ?</w:t>
+      </w:r>
+    </w:p>
+    <w:p>
+      <w:pPr>
+        <w:pStyle w:val="Paragraphedeliste"/>
+        <w:numPr>
+          <w:ilvl w:val="0"/>
+          <w:numId w:val="3"/>
+        </w:numPr>
+        <w:rPr>
+          <w:rFonts w:ascii="Segoe UI" w:eastAsia="Times New Roman" w:hAnsi="Segoe UI" w:cs="Segoe UI"/>
+          <w:color w:val="24292E"/>
+          <w:sz w:val="24"/>
+          <w:szCs w:val="24"/>
+          <w:lang w:eastAsia="fr-FR"/>
+        </w:rPr>
+      </w:pPr>
+      <w:r>
+        <w:rPr>
+          <w:rFonts w:ascii="Segoe UI" w:eastAsia="Times New Roman" w:hAnsi="Segoe UI" w:cs="Segoe UI"/>
+          <w:color w:val="24292E"/>
+          <w:sz w:val="24"/>
+          <w:szCs w:val="24"/>
+          <w:lang w:eastAsia="fr-FR"/>
+        </w:rPr>
+        <w:t>Comment l’urbanisation influence-t-elle le taux de natalité / mortalité en Russie ?</w:t>
+      </w:r>
+    </w:p>
+    <w:p>
+      <w:pPr>
+        <w:pStyle w:val="Paragraphedeliste"/>
+        <w:numPr>
+          <w:ilvl w:val="0"/>
+          <w:numId w:val="3"/>
+        </w:numPr>
+        <w:rPr>
+          <w:rFonts w:ascii="Segoe UI" w:eastAsia="Times New Roman" w:hAnsi="Segoe UI" w:cs="Segoe UI"/>
+          <w:color w:val="24292E"/>
+          <w:sz w:val="24"/>
+          <w:szCs w:val="24"/>
+          <w:lang w:eastAsia="fr-FR"/>
+        </w:rPr>
+      </w:pPr>
+      <w:r>
+        <w:rPr>
+          <w:rFonts w:ascii="Segoe UI" w:eastAsia="Times New Roman" w:hAnsi="Segoe UI" w:cs="Segoe UI"/>
+          <w:color w:val="24292E"/>
+          <w:sz w:val="24"/>
+          <w:szCs w:val="24"/>
+          <w:lang w:eastAsia="fr-FR"/>
+        </w:rPr>
+        <w:t>Autre ?</w:t>
+      </w:r>
+    </w:p>
+    <w:p>
+      <w:pPr>
+        <w:rPr>
+          <w:rFonts w:ascii="Segoe UI" w:eastAsia="Times New Roman" w:hAnsi="Segoe UI" w:cs="Segoe UI"/>
+          <w:b/>
+          <w:bCs/>
+          <w:color w:val="24292E"/>
+          <w:sz w:val="24"/>
+          <w:szCs w:val="24"/>
+          <w:lang w:eastAsia="fr-FR"/>
+        </w:rPr>
+      </w:pPr>
+    </w:p>
+    <w:p>
+      <w:pPr>
+        <w:rPr>
+          <w:rFonts w:ascii="Segoe UI" w:eastAsia="Times New Roman" w:hAnsi="Segoe UI" w:cs="Segoe UI"/>
+          <w:b/>
+          <w:bCs/>
+          <w:color w:val="24292E"/>
+          <w:sz w:val="24"/>
+          <w:szCs w:val="24"/>
+          <w:lang w:eastAsia="fr-FR"/>
+        </w:rPr>
+      </w:pPr>
+      <w:r>
+        <w:rPr>
+          <w:rFonts w:ascii="Segoe UI" w:eastAsia="Times New Roman" w:hAnsi="Segoe UI" w:cs="Segoe UI"/>
+          <w:b/>
+          <w:bCs/>
+          <w:color w:val="24292E"/>
+          <w:sz w:val="24"/>
+          <w:szCs w:val="24"/>
+          <w:lang w:eastAsia="fr-FR"/>
+        </w:rPr>
+        <w:t xml:space="preserve">Description du </w:t>
+      </w:r>
+      <w:proofErr w:type="spellStart"/>
+      <w:r>
+        <w:rPr>
+          <w:rFonts w:ascii="Segoe UI" w:eastAsia="Times New Roman" w:hAnsi="Segoe UI" w:cs="Segoe UI"/>
+          <w:b/>
+          <w:bCs/>
+          <w:color w:val="24292E"/>
+          <w:sz w:val="24"/>
+          <w:szCs w:val="24"/>
+          <w:lang w:eastAsia="fr-FR"/>
+        </w:rPr>
+        <w:t>dataset</w:t>
+      </w:r>
+      <w:proofErr w:type="spellEnd"/>
+      <w:r>
+        <w:rPr>
+          <w:rFonts w:ascii="Segoe UI" w:eastAsia="Times New Roman" w:hAnsi="Segoe UI" w:cs="Segoe UI"/>
+          <w:b/>
+          <w:bCs/>
+          <w:color w:val="24292E"/>
+          <w:sz w:val="24"/>
+          <w:szCs w:val="24"/>
+          <w:lang w:eastAsia="fr-FR"/>
+        </w:rPr>
         <w:t> :</w:t>
+      </w:r>
+    </w:p>
+    <w:p>
+      <w:pPr>
+        <w:rPr>
+          <w:rFonts w:ascii="Segoe UI" w:eastAsia="Times New Roman" w:hAnsi="Segoe UI" w:cs="Segoe UI"/>
+          <w:color w:val="24292E"/>
+          <w:sz w:val="24"/>
+          <w:szCs w:val="24"/>
+          <w:lang w:eastAsia="fr-FR"/>
+        </w:rPr>
+      </w:pPr>
+      <w:r>
+        <w:rPr>
+          <w:rFonts w:ascii="Segoe UI" w:eastAsia="Times New Roman" w:hAnsi="Segoe UI" w:cs="Segoe UI"/>
+          <w:color w:val="24292E"/>
+          <w:sz w:val="24"/>
+          <w:szCs w:val="24"/>
+          <w:lang w:eastAsia="fr-FR"/>
+        </w:rPr>
+        <w:t xml:space="preserve">Ce </w:t>
+      </w:r>
+      <w:proofErr w:type="spellStart"/>
+      <w:r>
+        <w:rPr>
+          <w:rFonts w:ascii="Segoe UI" w:eastAsia="Times New Roman" w:hAnsi="Segoe UI" w:cs="Segoe UI"/>
+          <w:color w:val="24292E"/>
+          <w:sz w:val="24"/>
+          <w:szCs w:val="24"/>
+          <w:lang w:eastAsia="fr-FR"/>
+        </w:rPr>
+        <w:t>dataset</w:t>
+      </w:r>
+      <w:proofErr w:type="spellEnd"/>
+      <w:r>
+        <w:rPr>
+          <w:rFonts w:ascii="Segoe UI" w:eastAsia="Times New Roman" w:hAnsi="Segoe UI" w:cs="Segoe UI"/>
+          <w:color w:val="24292E"/>
+          <w:sz w:val="24"/>
+          <w:szCs w:val="24"/>
+          <w:lang w:eastAsia="fr-FR"/>
+        </w:rPr>
+        <w:t xml:space="preserve"> contient les informations démographiques de régions de la Russie tel que le taux de </w:t>
+      </w:r>
+      <w:r>
+        <w:rPr>
+          <w:rFonts w:ascii="Segoe UI" w:eastAsia="Times New Roman" w:hAnsi="Segoe UI" w:cs="Segoe UI"/>
+          <w:color w:val="24292E"/>
+          <w:sz w:val="24"/>
+          <w:szCs w:val="24"/>
+          <w:lang w:eastAsia="fr-FR"/>
+        </w:rPr>
+        <w:t>natalité</w:t>
+      </w:r>
+      <w:r>
+        <w:rPr>
+          <w:rFonts w:ascii="Segoe UI" w:eastAsia="Times New Roman" w:hAnsi="Segoe UI" w:cs="Segoe UI"/>
+          <w:color w:val="24292E"/>
+          <w:sz w:val="24"/>
+          <w:szCs w:val="24"/>
+          <w:lang w:eastAsia="fr-FR"/>
+        </w:rPr>
+        <w:t xml:space="preserve">, le taux de </w:t>
+      </w:r>
+      <w:r>
+        <w:rPr>
+          <w:rFonts w:ascii="Segoe UI" w:eastAsia="Times New Roman" w:hAnsi="Segoe UI" w:cs="Segoe UI"/>
+          <w:color w:val="24292E"/>
+          <w:sz w:val="24"/>
+          <w:szCs w:val="24"/>
+          <w:lang w:eastAsia="fr-FR"/>
+        </w:rPr>
+        <w:t>mortalité</w:t>
+      </w:r>
+      <w:r>
+        <w:rPr>
+          <w:rFonts w:ascii="Segoe UI" w:eastAsia="Times New Roman" w:hAnsi="Segoe UI" w:cs="Segoe UI"/>
+          <w:color w:val="24292E"/>
+          <w:sz w:val="24"/>
+          <w:szCs w:val="24"/>
+          <w:lang w:eastAsia="fr-FR"/>
+        </w:rPr>
+        <w:t>, etc.</w:t>
+      </w:r>
+    </w:p>
+    <w:p>
+      <w:pPr>
+        <w:rPr>
+          <w:rFonts w:ascii="Segoe UI" w:eastAsia="Times New Roman" w:hAnsi="Segoe UI" w:cs="Segoe UI"/>
+          <w:color w:val="24292E"/>
+          <w:sz w:val="24"/>
+          <w:szCs w:val="24"/>
+          <w:lang w:eastAsia="fr-FR"/>
+        </w:rPr>
+      </w:pPr>
+      <w:r>
+        <w:rPr>
+          <w:rFonts w:ascii="Segoe UI" w:eastAsia="Times New Roman" w:hAnsi="Segoe UI" w:cs="Segoe UI"/>
+          <w:color w:val="24292E"/>
+          <w:sz w:val="24"/>
+          <w:szCs w:val="24"/>
+          <w:lang w:eastAsia="fr-FR"/>
+        </w:rPr>
+        <w:t xml:space="preserve">Les différentes colonnes du </w:t>
+      </w:r>
+      <w:proofErr w:type="spellStart"/>
+      <w:r>
+        <w:rPr>
+          <w:rFonts w:ascii="Segoe UI" w:eastAsia="Times New Roman" w:hAnsi="Segoe UI" w:cs="Segoe UI"/>
+          <w:color w:val="24292E"/>
+          <w:sz w:val="24"/>
+          <w:szCs w:val="24"/>
+          <w:lang w:eastAsia="fr-FR"/>
+        </w:rPr>
+        <w:t>datasets</w:t>
+      </w:r>
+      <w:proofErr w:type="spellEnd"/>
+      <w:r>
+        <w:rPr>
+          <w:rFonts w:ascii="Segoe UI" w:eastAsia="Times New Roman" w:hAnsi="Segoe UI" w:cs="Segoe UI"/>
+          <w:color w:val="24292E"/>
+          <w:sz w:val="24"/>
+          <w:szCs w:val="24"/>
+          <w:lang w:eastAsia="fr-FR"/>
+        </w:rPr>
+        <w:t xml:space="preserve"> sont :</w:t>
       </w:r>
     </w:p>
     <w:p>
@@ -68,27 +461,25 @@
           <w:lang w:eastAsia="fr-FR"/>
         </w:rPr>
       </w:pPr>
-      <w:proofErr w:type="spellStart"/>
-      <w:r>
-        <w:rPr>
-          <w:rFonts w:ascii="Segoe UI" w:eastAsia="Times New Roman" w:hAnsi="Segoe UI" w:cs="Segoe UI"/>
-          <w:color w:val="24292E"/>
-          <w:sz w:val="24"/>
-          <w:szCs w:val="24"/>
-          <w:lang w:eastAsia="fr-FR"/>
-        </w:rPr>
-        <w:t>Year</w:t>
-      </w:r>
-      <w:proofErr w:type="spellEnd"/>
-      <w:r>
-        <w:rPr>
-          <w:rFonts w:ascii="Segoe UI" w:eastAsia="Times New Roman" w:hAnsi="Segoe UI" w:cs="Segoe UI"/>
-          <w:color w:val="24292E"/>
-          <w:sz w:val="24"/>
-          <w:szCs w:val="24"/>
-          <w:lang w:eastAsia="fr-FR"/>
-        </w:rPr>
-        <w:t> : Année à laquelle la donnée a été</w:t>
+      <w:r>
+        <w:rPr>
+          <w:rFonts w:ascii="Segoe UI" w:eastAsia="Times New Roman" w:hAnsi="Segoe UI" w:cs="Segoe UI"/>
+          <w:color w:val="24292E"/>
+          <w:sz w:val="24"/>
+          <w:szCs w:val="24"/>
+          <w:lang w:eastAsia="fr-FR"/>
+        </w:rPr>
+        <w:t>ID :</w:t>
+      </w:r>
+      <w:r>
+        <w:rPr>
+          <w:rFonts w:ascii="Segoe UI" w:eastAsia="Times New Roman" w:hAnsi="Segoe UI" w:cs="Segoe UI"/>
+          <w:color w:val="24292E"/>
+          <w:sz w:val="24"/>
+          <w:szCs w:val="24"/>
+          <w:lang w:eastAsia="fr-FR"/>
+        </w:rPr>
+        <w:t xml:space="preserve"> Identifiant</w:t>
       </w:r>
     </w:p>
     <w:p>
@@ -115,7 +506,7 @@
           <w:szCs w:val="24"/>
           <w:lang w:eastAsia="fr-FR"/>
         </w:rPr>
-        <w:t>Region</w:t>
+        <w:t>Year</w:t>
       </w:r>
       <w:proofErr w:type="spellEnd"/>
       <w:r>
@@ -126,7 +517,7 @@
           <w:szCs w:val="24"/>
           <w:lang w:eastAsia="fr-FR"/>
         </w:rPr>
-        <w:t> : Nom de la région concernée</w:t>
+        <w:t> : Année à laquelle la donnée a été</w:t>
       </w:r>
     </w:p>
     <w:p>
@@ -153,7 +544,7 @@
           <w:szCs w:val="24"/>
           <w:lang w:eastAsia="fr-FR"/>
         </w:rPr>
-        <w:t>Npg</w:t>
+        <w:t>Region</w:t>
       </w:r>
       <w:proofErr w:type="spellEnd"/>
       <w:r>
@@ -164,17 +555,7 @@
           <w:szCs w:val="24"/>
           <w:lang w:eastAsia="fr-FR"/>
         </w:rPr>
-        <w:t> :</w:t>
-      </w:r>
-      <w:r>
-        <w:rPr>
-          <w:rFonts w:ascii="Segoe UI" w:eastAsia="Times New Roman" w:hAnsi="Segoe UI" w:cs="Segoe UI"/>
-          <w:color w:val="24292E"/>
-          <w:sz w:val="24"/>
-          <w:szCs w:val="24"/>
-          <w:lang w:eastAsia="fr-FR"/>
-        </w:rPr>
-        <w:t xml:space="preserve"> Variation naturelle</w:t>
+        <w:t> : Nom de la région concernée</w:t>
       </w:r>
     </w:p>
     <w:p>
@@ -201,7 +582,7 @@
           <w:szCs w:val="24"/>
           <w:lang w:eastAsia="fr-FR"/>
         </w:rPr>
-        <w:t>Birth_rate</w:t>
+        <w:t>Npg</w:t>
       </w:r>
       <w:proofErr w:type="spellEnd"/>
       <w:r>
@@ -222,7 +603,7 @@
           <w:szCs w:val="24"/>
           <w:lang w:eastAsia="fr-FR"/>
         </w:rPr>
-        <w:t xml:space="preserve"> Nombre de naissances sur 1000 personnes</w:t>
+        <w:t xml:space="preserve"> Variation naturelle</w:t>
       </w:r>
     </w:p>
     <w:p>
@@ -249,7 +630,7 @@
           <w:szCs w:val="24"/>
           <w:lang w:eastAsia="fr-FR"/>
         </w:rPr>
-        <w:t>Death_rate</w:t>
+        <w:t>Birth_rate</w:t>
       </w:r>
       <w:proofErr w:type="spellEnd"/>
       <w:r>
@@ -260,7 +641,17 @@
           <w:szCs w:val="24"/>
           <w:lang w:eastAsia="fr-FR"/>
         </w:rPr>
-        <w:t> : Nombre de décès sur 1000 personnes</w:t>
+        <w:t> :</w:t>
+      </w:r>
+      <w:r>
+        <w:rPr>
+          <w:rFonts w:ascii="Segoe UI" w:eastAsia="Times New Roman" w:hAnsi="Segoe UI" w:cs="Segoe UI"/>
+          <w:color w:val="24292E"/>
+          <w:sz w:val="24"/>
+          <w:szCs w:val="24"/>
+          <w:lang w:eastAsia="fr-FR"/>
+        </w:rPr>
+        <w:t xml:space="preserve"> Nombre de naissances sur 1000 personnes</w:t>
       </w:r>
     </w:p>
     <w:p>
@@ -287,7 +678,7 @@
           <w:szCs w:val="24"/>
           <w:lang w:eastAsia="fr-FR"/>
         </w:rPr>
-        <w:t>Gdw</w:t>
+        <w:t>Death_rate</w:t>
       </w:r>
       <w:proofErr w:type="spellEnd"/>
       <w:r>
@@ -298,111 +689,7 @@
           <w:szCs w:val="24"/>
           <w:lang w:eastAsia="fr-FR"/>
         </w:rPr>
-        <w:t> :</w:t>
-      </w:r>
-      <w:r>
-        <w:rPr>
-          <w:rFonts w:ascii="Segoe UI" w:eastAsia="Times New Roman" w:hAnsi="Segoe UI" w:cs="Segoe UI"/>
-          <w:color w:val="24292E"/>
-          <w:sz w:val="24"/>
-          <w:szCs w:val="24"/>
-          <w:lang w:eastAsia="fr-FR"/>
-        </w:rPr>
-        <w:t xml:space="preserve"> « General </w:t>
-      </w:r>
-      <w:proofErr w:type="spellStart"/>
-      <w:r>
-        <w:rPr>
-          <w:rFonts w:ascii="Segoe UI" w:eastAsia="Times New Roman" w:hAnsi="Segoe UI" w:cs="Segoe UI"/>
-          <w:color w:val="24292E"/>
-          <w:sz w:val="24"/>
-          <w:szCs w:val="24"/>
-          <w:lang w:eastAsia="fr-FR"/>
-        </w:rPr>
-        <w:t>Demographic</w:t>
-      </w:r>
-      <w:proofErr w:type="spellEnd"/>
-      <w:r>
-        <w:rPr>
-          <w:rFonts w:ascii="Segoe UI" w:eastAsia="Times New Roman" w:hAnsi="Segoe UI" w:cs="Segoe UI"/>
-          <w:color w:val="24292E"/>
-          <w:sz w:val="24"/>
-          <w:szCs w:val="24"/>
-          <w:lang w:eastAsia="fr-FR"/>
-        </w:rPr>
-        <w:t xml:space="preserve"> </w:t>
-      </w:r>
-      <w:proofErr w:type="spellStart"/>
-      <w:r>
-        <w:rPr>
-          <w:rFonts w:ascii="Segoe UI" w:eastAsia="Times New Roman" w:hAnsi="Segoe UI" w:cs="Segoe UI"/>
-          <w:color w:val="24292E"/>
-          <w:sz w:val="24"/>
-          <w:szCs w:val="24"/>
-          <w:lang w:eastAsia="fr-FR"/>
-        </w:rPr>
-        <w:t>Weight</w:t>
-      </w:r>
-      <w:proofErr w:type="spellEnd"/>
-      <w:r>
-        <w:rPr>
-          <w:rFonts w:ascii="Segoe UI" w:eastAsia="Times New Roman" w:hAnsi="Segoe UI" w:cs="Segoe UI"/>
-          <w:color w:val="24292E"/>
-          <w:sz w:val="24"/>
-          <w:szCs w:val="24"/>
-          <w:lang w:eastAsia="fr-FR"/>
-        </w:rPr>
-        <w:t xml:space="preserve"> », </w:t>
-      </w:r>
-      <w:r>
-        <w:rPr>
-          <w:rFonts w:ascii="Segoe UI" w:eastAsia="Times New Roman" w:hAnsi="Segoe UI" w:cs="Segoe UI"/>
-          <w:color w:val="24292E"/>
-          <w:sz w:val="24"/>
-          <w:szCs w:val="24"/>
-          <w:lang w:eastAsia="fr-FR"/>
-        </w:rPr>
-        <w:t xml:space="preserve">nombre </w:t>
-      </w:r>
-      <w:r>
-        <w:rPr>
-          <w:rFonts w:ascii="Segoe UI" w:eastAsia="Times New Roman" w:hAnsi="Segoe UI" w:cs="Segoe UI"/>
-          <w:color w:val="24292E"/>
-          <w:sz w:val="24"/>
-          <w:szCs w:val="24"/>
-          <w:lang w:eastAsia="fr-FR"/>
-        </w:rPr>
-        <w:t xml:space="preserve">de personnes </w:t>
-      </w:r>
-      <w:r>
-        <w:rPr>
-          <w:rFonts w:ascii="Segoe UI" w:eastAsia="Times New Roman" w:hAnsi="Segoe UI" w:cs="Segoe UI"/>
-          <w:color w:val="24292E"/>
-          <w:sz w:val="24"/>
-          <w:szCs w:val="24"/>
-          <w:lang w:eastAsia="fr-FR"/>
-        </w:rPr>
-        <w:t xml:space="preserve">ne </w:t>
-      </w:r>
-      <w:r>
-        <w:rPr>
-          <w:rFonts w:ascii="Segoe UI" w:eastAsia="Times New Roman" w:hAnsi="Segoe UI" w:cs="Segoe UI"/>
-          <w:color w:val="24292E"/>
-          <w:sz w:val="24"/>
-          <w:szCs w:val="24"/>
-          <w:lang w:eastAsia="fr-FR"/>
-        </w:rPr>
-        <w:t>pou</w:t>
-      </w:r>
-      <w:r>
-        <w:rPr>
-          <w:rFonts w:ascii="Segoe UI" w:eastAsia="Times New Roman" w:hAnsi="Segoe UI" w:cs="Segoe UI"/>
-          <w:color w:val="24292E"/>
-          <w:sz w:val="24"/>
-          <w:szCs w:val="24"/>
-          <w:lang w:eastAsia="fr-FR"/>
-        </w:rPr>
-        <w:t>vant pas travailler pour 100 personnes pouvant travailler</w:t>
+        <w:t> : Nombre de décès sur 1000 personnes</w:t>
       </w:r>
     </w:p>
     <w:p>
@@ -429,6 +716,148 @@
           <w:szCs w:val="24"/>
           <w:lang w:eastAsia="fr-FR"/>
         </w:rPr>
+        <w:t>Gdw</w:t>
+      </w:r>
+      <w:proofErr w:type="spellEnd"/>
+      <w:r>
+        <w:rPr>
+          <w:rFonts w:ascii="Segoe UI" w:eastAsia="Times New Roman" w:hAnsi="Segoe UI" w:cs="Segoe UI"/>
+          <w:color w:val="24292E"/>
+          <w:sz w:val="24"/>
+          <w:szCs w:val="24"/>
+          <w:lang w:eastAsia="fr-FR"/>
+        </w:rPr>
+        <w:t> :</w:t>
+      </w:r>
+      <w:r>
+        <w:rPr>
+          <w:rFonts w:ascii="Segoe UI" w:eastAsia="Times New Roman" w:hAnsi="Segoe UI" w:cs="Segoe UI"/>
+          <w:color w:val="24292E"/>
+          <w:sz w:val="24"/>
+          <w:szCs w:val="24"/>
+          <w:lang w:eastAsia="fr-FR"/>
+        </w:rPr>
+        <w:t xml:space="preserve"> « General </w:t>
+      </w:r>
+      <w:proofErr w:type="spellStart"/>
+      <w:r>
+        <w:rPr>
+          <w:rFonts w:ascii="Segoe UI" w:eastAsia="Times New Roman" w:hAnsi="Segoe UI" w:cs="Segoe UI"/>
+          <w:color w:val="24292E"/>
+          <w:sz w:val="24"/>
+          <w:szCs w:val="24"/>
+          <w:lang w:eastAsia="fr-FR"/>
+        </w:rPr>
+        <w:t>Demographic</w:t>
+      </w:r>
+      <w:proofErr w:type="spellEnd"/>
+      <w:r>
+        <w:rPr>
+          <w:rFonts w:ascii="Segoe UI" w:eastAsia="Times New Roman" w:hAnsi="Segoe UI" w:cs="Segoe UI"/>
+          <w:color w:val="24292E"/>
+          <w:sz w:val="24"/>
+          <w:szCs w:val="24"/>
+          <w:lang w:eastAsia="fr-FR"/>
+        </w:rPr>
+        <w:t xml:space="preserve"> </w:t>
+      </w:r>
+      <w:proofErr w:type="spellStart"/>
+      <w:r>
+        <w:rPr>
+          <w:rFonts w:ascii="Segoe UI" w:eastAsia="Times New Roman" w:hAnsi="Segoe UI" w:cs="Segoe UI"/>
+          <w:color w:val="24292E"/>
+          <w:sz w:val="24"/>
+          <w:szCs w:val="24"/>
+          <w:lang w:eastAsia="fr-FR"/>
+        </w:rPr>
+        <w:t>Weight</w:t>
+      </w:r>
+      <w:proofErr w:type="spellEnd"/>
+      <w:r>
+        <w:rPr>
+          <w:rFonts w:ascii="Segoe UI" w:eastAsia="Times New Roman" w:hAnsi="Segoe UI" w:cs="Segoe UI"/>
+          <w:color w:val="24292E"/>
+          <w:sz w:val="24"/>
+          <w:szCs w:val="24"/>
+          <w:lang w:eastAsia="fr-FR"/>
+        </w:rPr>
+        <w:t xml:space="preserve"> », </w:t>
+      </w:r>
+      <w:r>
+        <w:rPr>
+          <w:rFonts w:ascii="Segoe UI" w:eastAsia="Times New Roman" w:hAnsi="Segoe UI" w:cs="Segoe UI"/>
+          <w:color w:val="24292E"/>
+          <w:sz w:val="24"/>
+          <w:szCs w:val="24"/>
+          <w:lang w:eastAsia="fr-FR"/>
+        </w:rPr>
+        <w:t xml:space="preserve">nombre </w:t>
+      </w:r>
+      <w:r>
+        <w:rPr>
+          <w:rFonts w:ascii="Segoe UI" w:eastAsia="Times New Roman" w:hAnsi="Segoe UI" w:cs="Segoe UI"/>
+          <w:color w:val="24292E"/>
+          <w:sz w:val="24"/>
+          <w:szCs w:val="24"/>
+          <w:lang w:eastAsia="fr-FR"/>
+        </w:rPr>
+        <w:t xml:space="preserve">de personnes </w:t>
+      </w:r>
+      <w:r>
+        <w:rPr>
+          <w:rFonts w:ascii="Segoe UI" w:eastAsia="Times New Roman" w:hAnsi="Segoe UI" w:cs="Segoe UI"/>
+          <w:color w:val="24292E"/>
+          <w:sz w:val="24"/>
+          <w:szCs w:val="24"/>
+          <w:lang w:eastAsia="fr-FR"/>
+        </w:rPr>
+        <w:t xml:space="preserve">ne </w:t>
+      </w:r>
+      <w:r>
+        <w:rPr>
+          <w:rFonts w:ascii="Segoe UI" w:eastAsia="Times New Roman" w:hAnsi="Segoe UI" w:cs="Segoe UI"/>
+          <w:color w:val="24292E"/>
+          <w:sz w:val="24"/>
+          <w:szCs w:val="24"/>
+          <w:lang w:eastAsia="fr-FR"/>
+        </w:rPr>
+        <w:t>pou</w:t>
+      </w:r>
+      <w:r>
+        <w:rPr>
+          <w:rFonts w:ascii="Segoe UI" w:eastAsia="Times New Roman" w:hAnsi="Segoe UI" w:cs="Segoe UI"/>
+          <w:color w:val="24292E"/>
+          <w:sz w:val="24"/>
+          <w:szCs w:val="24"/>
+          <w:lang w:eastAsia="fr-FR"/>
+        </w:rPr>
+        <w:t>vant pas travailler pour 100 personnes pouvant travailler</w:t>
+      </w:r>
+    </w:p>
+    <w:p>
+      <w:pPr>
+        <w:pStyle w:val="Paragraphedeliste"/>
+        <w:numPr>
+          <w:ilvl w:val="0"/>
+          <w:numId w:val="2"/>
+        </w:numPr>
+        <w:rPr>
+          <w:rFonts w:ascii="Segoe UI" w:eastAsia="Times New Roman" w:hAnsi="Segoe UI" w:cs="Segoe UI"/>
+          <w:color w:val="24292E"/>
+          <w:sz w:val="24"/>
+          <w:szCs w:val="24"/>
+          <w:lang w:eastAsia="fr-FR"/>
+        </w:rPr>
+      </w:pPr>
+      <w:proofErr w:type="spellStart"/>
+      <w:r>
+        <w:rPr>
+          <w:rFonts w:ascii="Segoe UI" w:eastAsia="Times New Roman" w:hAnsi="Segoe UI" w:cs="Segoe UI"/>
+          <w:color w:val="24292E"/>
+          <w:sz w:val="24"/>
+          <w:szCs w:val="24"/>
+          <w:lang w:eastAsia="fr-FR"/>
+        </w:rPr>
         <w:t>Urbanization</w:t>
       </w:r>
       <w:proofErr w:type="spellEnd"/>
@@ -452,6 +881,69 @@
         </w:rPr>
         <w:t xml:space="preserve"> Pourcentage de la population vivant en milieu urbain</w:t>
       </w:r>
+    </w:p>
+    <w:p>
+      <w:pPr>
+        <w:rPr>
+          <w:rFonts w:ascii="Segoe UI" w:eastAsia="Times New Roman" w:hAnsi="Segoe UI" w:cs="Segoe UI"/>
+          <w:color w:val="24292E"/>
+          <w:sz w:val="24"/>
+          <w:szCs w:val="24"/>
+          <w:lang w:eastAsia="fr-FR"/>
+        </w:rPr>
+      </w:pPr>
+      <w:r>
+        <w:rPr>
+          <w:rFonts w:ascii="Segoe UI" w:eastAsia="Times New Roman" w:hAnsi="Segoe UI" w:cs="Segoe UI"/>
+          <w:color w:val="24292E"/>
+          <w:sz w:val="24"/>
+          <w:szCs w:val="24"/>
+          <w:lang w:eastAsia="fr-FR"/>
+        </w:rPr>
+        <w:t xml:space="preserve">Le </w:t>
+      </w:r>
+      <w:proofErr w:type="spellStart"/>
+      <w:r>
+        <w:rPr>
+          <w:rFonts w:ascii="Segoe UI" w:eastAsia="Times New Roman" w:hAnsi="Segoe UI" w:cs="Segoe UI"/>
+          <w:color w:val="24292E"/>
+          <w:sz w:val="24"/>
+          <w:szCs w:val="24"/>
+          <w:lang w:eastAsia="fr-FR"/>
+        </w:rPr>
+        <w:t>dataset</w:t>
+      </w:r>
+      <w:r>
+        <w:rPr>
+          <w:rFonts w:ascii="Segoe UI" w:eastAsia="Times New Roman" w:hAnsi="Segoe UI" w:cs="Segoe UI"/>
+          <w:color w:val="24292E"/>
+          <w:sz w:val="24"/>
+          <w:szCs w:val="24"/>
+          <w:lang w:eastAsia="fr-FR"/>
+        </w:rPr>
+        <w:t>s</w:t>
+      </w:r>
+      <w:bookmarkStart w:id="0" w:name="_GoBack"/>
+      <w:bookmarkEnd w:id="0"/>
+      <w:proofErr w:type="spellEnd"/>
+      <w:r>
+        <w:rPr>
+          <w:rFonts w:ascii="Segoe UI" w:eastAsia="Times New Roman" w:hAnsi="Segoe UI" w:cs="Segoe UI"/>
+          <w:color w:val="24292E"/>
+          <w:sz w:val="24"/>
+          <w:szCs w:val="24"/>
+          <w:lang w:eastAsia="fr-FR"/>
+        </w:rPr>
+        <w:t xml:space="preserve"> original utilisé est disponible à l’adresse suivante : </w:t>
+      </w:r>
+      <w:hyperlink r:id="rId5" w:history="1">
+        <w:r>
+          <w:rPr>
+            <w:rStyle w:val="Lienhypertexte"/>
+          </w:rPr>
+          <w:t>https://www.kaggle.com/dwdkills/russian-demography</w:t>
+        </w:r>
+      </w:hyperlink>
     </w:p>
     <w:p>
       <w:pPr>
@@ -476,6 +968,30 @@
           <w:lang w:eastAsia="fr-FR"/>
         </w:rPr>
         <w:t>Idées :</w:t>
+      </w:r>
+      <w:r>
+        <w:rPr>
+          <w:rFonts w:ascii="Segoe UI" w:eastAsia="Times New Roman" w:hAnsi="Segoe UI" w:cs="Segoe UI"/>
+          <w:b/>
+          <w:bCs/>
+          <w:color w:val="24292E"/>
+          <w:sz w:val="24"/>
+          <w:szCs w:val="24"/>
+          <w:lang w:eastAsia="fr-FR"/>
+        </w:rPr>
+        <w:t xml:space="preserve"> // TODO : section à supprimer</w:t>
+      </w:r>
+      <w:r>
+        <w:rPr>
+          <w:rFonts w:ascii="Segoe UI" w:eastAsia="Times New Roman" w:hAnsi="Segoe UI" w:cs="Segoe UI"/>
+          <w:b/>
+          <w:bCs/>
+          <w:color w:val="24292E"/>
+          <w:sz w:val="24"/>
+          <w:szCs w:val="24"/>
+          <w:lang w:eastAsia="fr-FR"/>
+        </w:rPr>
+        <w:t xml:space="preserve"> quand on aura fini</w:t>
       </w:r>
     </w:p>
     <w:p>
@@ -562,6 +1078,56 @@
     </w:p>
     <w:p>
       <w:pPr>
+        <w:pStyle w:val="Paragraphedeliste"/>
+        <w:numPr>
+          <w:ilvl w:val="0"/>
+          <w:numId w:val="1"/>
+        </w:numPr>
+        <w:rPr>
+          <w:rFonts w:ascii="Segoe UI" w:eastAsia="Times New Roman" w:hAnsi="Segoe UI" w:cs="Segoe UI"/>
+          <w:color w:val="24292E"/>
+          <w:sz w:val="24"/>
+          <w:szCs w:val="24"/>
+          <w:lang w:eastAsia="fr-FR"/>
+        </w:rPr>
+      </w:pPr>
+      <w:r>
+        <w:rPr>
+          <w:rFonts w:ascii="Segoe UI" w:eastAsia="Times New Roman" w:hAnsi="Segoe UI" w:cs="Segoe UI"/>
+          <w:color w:val="24292E"/>
+          <w:sz w:val="24"/>
+          <w:szCs w:val="24"/>
+          <w:lang w:eastAsia="fr-FR"/>
+        </w:rPr>
+        <w:t>Voir qq chose en fonction des régions</w:t>
+      </w:r>
+    </w:p>
+    <w:p>
+      <w:pPr>
+        <w:pStyle w:val="Paragraphedeliste"/>
+        <w:numPr>
+          <w:ilvl w:val="0"/>
+          <w:numId w:val="1"/>
+        </w:numPr>
+        <w:rPr>
+          <w:rFonts w:ascii="Segoe UI" w:eastAsia="Times New Roman" w:hAnsi="Segoe UI" w:cs="Segoe UI"/>
+          <w:color w:val="24292E"/>
+          <w:sz w:val="24"/>
+          <w:szCs w:val="24"/>
+          <w:lang w:eastAsia="fr-FR"/>
+        </w:rPr>
+      </w:pPr>
+      <w:hyperlink r:id="rId6" w:history="1">
+        <w:r>
+          <w:rPr>
+            <w:rStyle w:val="Lienhypertexte"/>
+          </w:rPr>
+          <w:t>https://www.theguardian.com/world/2007/sep/12/russia.matthewweaver</w:t>
+        </w:r>
+      </w:hyperlink>
+    </w:p>
+    <w:p>
+      <w:pPr>
         <w:rPr>
           <w:rFonts w:ascii="Segoe UI" w:eastAsia="Times New Roman" w:hAnsi="Segoe UI" w:cs="Segoe UI"/>
           <w:b/>
@@ -585,7 +1151,6 @@
           <w:lang w:eastAsia="fr-FR"/>
         </w:rPr>
       </w:pPr>
-      <w:proofErr w:type="spellStart"/>
       <w:r>
         <w:rPr>
           <w:rFonts w:ascii="Segoe UI" w:eastAsia="Times New Roman" w:hAnsi="Segoe UI" w:cs="Segoe UI"/>
@@ -596,9 +1161,9 @@
           <w:szCs w:val="24"/>
           <w:lang w:eastAsia="fr-FR"/>
         </w:rPr>
-        <w:t>Parallel</w:t>
-      </w:r>
-      <w:proofErr w:type="spellEnd"/>
+        <w:br w:type="page"/>
+      </w:r>
+      <w:proofErr w:type="spellStart"/>
       <w:r>
         <w:rPr>
           <w:rFonts w:ascii="Segoe UI" w:eastAsia="Times New Roman" w:hAnsi="Segoe UI" w:cs="Segoe UI"/>
@@ -609,9 +1174,10 @@
           <w:szCs w:val="24"/>
           <w:lang w:eastAsia="fr-FR"/>
         </w:rPr>
-        <w:t xml:space="preserve"> </w:t>
-      </w:r>
-      <w:proofErr w:type="spellStart"/>
+        <w:lastRenderedPageBreak/>
+        <w:t>Parallel</w:t>
+      </w:r>
+      <w:proofErr w:type="spellEnd"/>
       <w:r>
         <w:rPr>
           <w:rFonts w:ascii="Segoe UI" w:eastAsia="Times New Roman" w:hAnsi="Segoe UI" w:cs="Segoe UI"/>
@@ -622,42 +1188,40 @@
           <w:szCs w:val="24"/>
           <w:lang w:eastAsia="fr-FR"/>
         </w:rPr>
+        <w:t xml:space="preserve"> </w:t>
+      </w:r>
+      <w:proofErr w:type="spellStart"/>
+      <w:r>
+        <w:rPr>
+          <w:rFonts w:ascii="Segoe UI" w:eastAsia="Times New Roman" w:hAnsi="Segoe UI" w:cs="Segoe UI"/>
+          <w:b/>
+          <w:bCs/>
+          <w:color w:val="24292E"/>
+          <w:sz w:val="24"/>
+          <w:szCs w:val="24"/>
+          <w:lang w:eastAsia="fr-FR"/>
+        </w:rPr>
         <w:t>coordinates</w:t>
       </w:r>
       <w:proofErr w:type="spellEnd"/>
     </w:p>
     <w:p>
       <w:r>
-        <w:t xml:space="preserve">Nous avons décidé de représenter les données avec la méthode </w:t>
-      </w:r>
-      <w:proofErr w:type="spellStart"/>
-      <w:r>
-        <w:t>Parallel</w:t>
-      </w:r>
-      <w:proofErr w:type="spellEnd"/>
-      <w:r>
-        <w:t xml:space="preserve"> </w:t>
-      </w:r>
-      <w:proofErr w:type="spellStart"/>
-      <w:r>
-        <w:t>coordinates</w:t>
-      </w:r>
-      <w:proofErr w:type="spellEnd"/>
-      <w:r>
-        <w:t xml:space="preserve"> afin d’identifier des corrélations entre les données.</w:t>
-      </w:r>
-      <w:bookmarkStart w:id="0" w:name="_GoBack"/>
-      <w:bookmarkEnd w:id="0"/>
-    </w:p>
-    <w:p>
-      <w:r>
         <w:rPr>
           <w:noProof/>
         </w:rPr>
         <w:drawing>
-          <wp:inline distT="0" distB="0" distL="0" distR="0" wp14:anchorId="7A305709" wp14:editId="1C5BCC01">
-            <wp:extent cx="5760720" cy="2898140"/>
+          <wp:anchor distT="0" distB="0" distL="114300" distR="114300" simplePos="0" relativeHeight="251658240" behindDoc="0" locked="0" layoutInCell="1" allowOverlap="1" wp14:anchorId="4B6315D5" wp14:editId="58D6E870">
+            <wp:simplePos x="0" y="0"/>
+            <wp:positionH relativeFrom="margin">
+              <wp:align>center</wp:align>
+            </wp:positionH>
+            <wp:positionV relativeFrom="paragraph">
+              <wp:posOffset>471170</wp:posOffset>
+            </wp:positionV>
+            <wp:extent cx="6173495" cy="3075179"/>
             <wp:effectExtent l="0" t="0" r="0" b="0"/>
+            <wp:wrapSquare wrapText="bothSides"/>
             <wp:docPr id="1" name="Image 1"/>
             <wp:cNvGraphicFramePr>
               <a:graphicFrameLocks xmlns:a="http://schemas.openxmlformats.org/drawingml/2006/main" noChangeAspect="1"/>
@@ -670,7 +1234,13 @@
                     <pic:cNvPicPr/>
                   </pic:nvPicPr>
                   <pic:blipFill>
-                    <a:blip r:embed="rId5"/>
+                    <a:blip r:embed="rId7" cstate="print">
+                      <a:extLst>
+                        <a:ext uri="{28A0092B-C50C-407E-A947-70E740481C1C}">
+                          <a14:useLocalDpi xmlns:a14="http://schemas.microsoft.com/office/drawing/2010/main" val="0"/>
+                        </a:ext>
+                      </a:extLst>
+                    </a:blip>
                     <a:stretch>
                       <a:fillRect/>
                     </a:stretch>
@@ -678,7 +1248,662 @@
                   <pic:spPr>
                     <a:xfrm>
                       <a:off x="0" y="0"/>
-                      <a:ext cx="5760720" cy="2898140"/>
+                      <a:ext cx="6173495" cy="3075179"/>
+                    </a:xfrm>
+                    <a:prstGeom prst="rect">
+                      <a:avLst/>
+                    </a:prstGeom>
+                  </pic:spPr>
+                </pic:pic>
+              </a:graphicData>
+            </a:graphic>
+          </wp:anchor>
+        </w:drawing>
+      </w:r>
+      <w:r>
+        <w:t xml:space="preserve">Nous avons décidé de représenter les données avec la méthode </w:t>
+      </w:r>
+      <w:proofErr w:type="spellStart"/>
+      <w:r>
+        <w:rPr>
+          <w:i/>
+          <w:iCs/>
+        </w:rPr>
+        <w:t>Parallel</w:t>
+      </w:r>
+      <w:proofErr w:type="spellEnd"/>
+      <w:r>
+        <w:rPr>
+          <w:i/>
+          <w:iCs/>
+        </w:rPr>
+        <w:t xml:space="preserve"> </w:t>
+      </w:r>
+      <w:proofErr w:type="spellStart"/>
+      <w:r>
+        <w:rPr>
+          <w:i/>
+          <w:iCs/>
+        </w:rPr>
+        <w:t>coordinates</w:t>
+      </w:r>
+      <w:proofErr w:type="spellEnd"/>
+      <w:r>
+        <w:t xml:space="preserve"> afin d’identifier des corrélations </w:t>
+      </w:r>
+      <w:r>
+        <w:t xml:space="preserve">potentielles </w:t>
+      </w:r>
+      <w:r>
+        <w:t>entre les données.</w:t>
+      </w:r>
+    </w:p>
+    <w:p/>
+    <w:p/>
+    <w:p>
+      <w:pPr>
+        <w:tabs>
+          <w:tab w:val="left" w:pos="3315"/>
+        </w:tabs>
+        <w:rPr>
+          <w:noProof/>
+        </w:rPr>
+      </w:pPr>
+      <w:r>
+        <w:rPr>
+          <w:noProof/>
+        </w:rPr>
+        <w:drawing>
+          <wp:anchor distT="0" distB="0" distL="114300" distR="114300" simplePos="0" relativeHeight="251666432" behindDoc="0" locked="0" layoutInCell="1" allowOverlap="1" wp14:anchorId="62A2B560" wp14:editId="100C28C1">
+            <wp:simplePos x="0" y="0"/>
+            <wp:positionH relativeFrom="margin">
+              <wp:align>left</wp:align>
+            </wp:positionH>
+            <wp:positionV relativeFrom="page">
+              <wp:posOffset>5618769</wp:posOffset>
+            </wp:positionV>
+            <wp:extent cx="4486910" cy="4044950"/>
+            <wp:effectExtent l="0" t="0" r="8890" b="0"/>
+            <wp:wrapSquare wrapText="bothSides"/>
+            <wp:docPr id="9" name="Image 9"/>
+            <wp:cNvGraphicFramePr>
+              <a:graphicFrameLocks xmlns:a="http://schemas.openxmlformats.org/drawingml/2006/main" noChangeAspect="1"/>
+            </wp:cNvGraphicFramePr>
+            <a:graphic xmlns:a="http://schemas.openxmlformats.org/drawingml/2006/main">
+              <a:graphicData uri="http://schemas.openxmlformats.org/drawingml/2006/picture">
+                <pic:pic xmlns:pic="http://schemas.openxmlformats.org/drawingml/2006/picture">
+                  <pic:nvPicPr>
+                    <pic:cNvPr id="1" name=""/>
+                    <pic:cNvPicPr/>
+                  </pic:nvPicPr>
+                  <pic:blipFill>
+                    <a:blip r:embed="rId8">
+                      <a:extLst>
+                        <a:ext uri="{28A0092B-C50C-407E-A947-70E740481C1C}">
+                          <a14:useLocalDpi xmlns:a14="http://schemas.microsoft.com/office/drawing/2010/main" val="0"/>
+                        </a:ext>
+                      </a:extLst>
+                    </a:blip>
+                    <a:stretch>
+                      <a:fillRect/>
+                    </a:stretch>
+                  </pic:blipFill>
+                  <pic:spPr>
+                    <a:xfrm>
+                      <a:off x="0" y="0"/>
+                      <a:ext cx="4486910" cy="4044950"/>
+                    </a:xfrm>
+                    <a:prstGeom prst="rect">
+                      <a:avLst/>
+                    </a:prstGeom>
+                  </pic:spPr>
+                </pic:pic>
+              </a:graphicData>
+            </a:graphic>
+            <wp14:sizeRelH relativeFrom="margin">
+              <wp14:pctWidth>0</wp14:pctWidth>
+            </wp14:sizeRelH>
+            <wp14:sizeRelV relativeFrom="margin">
+              <wp14:pctHeight>0</wp14:pctHeight>
+            </wp14:sizeRelV>
+          </wp:anchor>
+        </w:drawing>
+      </w:r>
+      <w:r>
+        <w:rPr>
+          <w:noProof/>
+        </w:rPr>
+        <w:t xml:space="preserve">Nous pouvons noter que le taux de décès </w:t>
+      </w:r>
+      <w:r>
+        <w:rPr>
+          <w:noProof/>
+        </w:rPr>
+        <w:t xml:space="preserve">semble moins important </w:t>
+      </w:r>
+      <w:r>
+        <w:rPr>
+          <w:noProof/>
+        </w:rPr>
+        <w:t xml:space="preserve">et le taux de natalité plus élevé </w:t>
+      </w:r>
+      <w:r>
+        <w:rPr>
+          <w:noProof/>
+        </w:rPr>
+        <w:t>durant les années les plus récentes (2011 à 2017</w:t>
+      </w:r>
+      <w:r>
+        <w:rPr>
+          <w:noProof/>
+        </w:rPr>
+        <w:t xml:space="preserve"> </w:t>
+      </w:r>
+      <w:r>
+        <w:rPr>
+          <w:i/>
+          <w:iCs/>
+          <w:noProof/>
+        </w:rPr>
+        <w:t>cf Figure 1</w:t>
+      </w:r>
+      <w:r>
+        <w:rPr>
+          <w:noProof/>
+        </w:rPr>
+        <w:t>) en comparant avec les années précedantes (2000 à 2006</w:t>
+      </w:r>
+      <w:r>
+        <w:rPr>
+          <w:noProof/>
+        </w:rPr>
+        <w:t xml:space="preserve"> </w:t>
+      </w:r>
+      <w:r>
+        <w:rPr>
+          <w:i/>
+          <w:iCs/>
+          <w:noProof/>
+        </w:rPr>
+        <w:t>cf Figure 2</w:t>
+      </w:r>
+      <w:r>
+        <w:rPr>
+          <w:noProof/>
+        </w:rPr>
+        <w:t>)</w:t>
+      </w:r>
+      <w:r>
+        <w:rPr>
+          <w:noProof/>
+        </w:rPr>
+        <w:t>.</w:t>
+      </w:r>
+      <w:r>
+        <w:rPr>
+          <w:noProof/>
+        </w:rPr>
+        <w:t xml:space="preserve"> Cela peut nous laisser penser que plus le taux de décès est élevé</w:t>
+      </w:r>
+      <w:r>
+        <w:rPr>
+          <w:noProof/>
+        </w:rPr>
+        <w:t>, moins le taux de natalité l’est.</w:t>
+      </w:r>
+    </w:p>
+    <w:p>
+      <w:pPr>
+        <w:rPr>
+          <w:noProof/>
+        </w:rPr>
+      </w:pPr>
+      <w:r>
+        <w:rPr>
+          <w:noProof/>
+        </w:rPr>
+        <mc:AlternateContent>
+          <mc:Choice Requires="wps">
+            <w:drawing>
+              <wp:anchor distT="0" distB="0" distL="114300" distR="114300" simplePos="0" relativeHeight="251668480" behindDoc="0" locked="0" layoutInCell="1" allowOverlap="1" wp14:anchorId="36868D2A" wp14:editId="2B42C8FB">
+                <wp:simplePos x="0" y="0"/>
+                <wp:positionH relativeFrom="column">
+                  <wp:posOffset>0</wp:posOffset>
+                </wp:positionH>
+                <wp:positionV relativeFrom="paragraph">
+                  <wp:posOffset>3832860</wp:posOffset>
+                </wp:positionV>
+                <wp:extent cx="4486910" cy="635"/>
+                <wp:effectExtent l="0" t="0" r="0" b="0"/>
+                <wp:wrapSquare wrapText="bothSides"/>
+                <wp:docPr id="10" name="Zone de texte 10"/>
+                <wp:cNvGraphicFramePr/>
+                <a:graphic xmlns:a="http://schemas.openxmlformats.org/drawingml/2006/main">
+                  <a:graphicData uri="http://schemas.microsoft.com/office/word/2010/wordprocessingShape">
+                    <wps:wsp>
+                      <wps:cNvSpPr txBox="1"/>
+                      <wps:spPr>
+                        <a:xfrm>
+                          <a:off x="0" y="0"/>
+                          <a:ext cx="4486910" cy="635"/>
+                        </a:xfrm>
+                        <a:prstGeom prst="rect">
+                          <a:avLst/>
+                        </a:prstGeom>
+                        <a:solidFill>
+                          <a:prstClr val="white"/>
+                        </a:solidFill>
+                        <a:ln>
+                          <a:noFill/>
+                        </a:ln>
+                      </wps:spPr>
+                      <wps:txbx>
+                        <w:txbxContent>
+                          <w:p>
+                            <w:pPr>
+                              <w:pStyle w:val="Lgende"/>
+                              <w:rPr>
+                                <w:noProof/>
+                              </w:rPr>
+                            </w:pPr>
+                            <w:r>
+                              <w:t xml:space="preserve">Figure </w:t>
+                            </w:r>
+                            <w:fldSimple w:instr=" SEQ Figure \* ARABIC ">
+                              <w:r>
+                                <w:rPr>
+                                  <w:noProof/>
+                                </w:rPr>
+                                <w:t>1</w:t>
+                              </w:r>
+                            </w:fldSimple>
+                          </w:p>
+                        </w:txbxContent>
+                      </wps:txbx>
+                      <wps:bodyPr rot="0" spcFirstLastPara="0" vertOverflow="overflow" horzOverflow="overflow" vert="horz" wrap="square" lIns="0" tIns="0" rIns="0" bIns="0" numCol="1" spcCol="0" rtlCol="0" fromWordArt="0" anchor="t" anchorCtr="0" forceAA="0" compatLnSpc="1">
+                        <a:prstTxWarp prst="textNoShape">
+                          <a:avLst/>
+                        </a:prstTxWarp>
+                        <a:spAutoFit/>
+                      </wps:bodyPr>
+                    </wps:wsp>
+                  </a:graphicData>
+                </a:graphic>
+              </wp:anchor>
+            </w:drawing>
+          </mc:Choice>
+          <mc:Fallback>
+            <w:pict>
+              <v:shape w14:anchorId="36868D2A" id="Zone de texte 10" o:spid="_x0000_s1027" type="#_x0000_t202" style="position:absolute;margin-left:0;margin-top:301.8pt;width:353.3pt;height:.05pt;z-index:251668480;visibility:visible;mso-wrap-style:square;mso-wrap-distance-left:9pt;mso-wrap-distance-top:0;mso-wrap-distance-right:9pt;mso-wrap-distance-bottom:0;mso-position-horizontal:absolute;mso-position-horizontal-relative:text;mso-position-vertical:absolute;mso-position-vertical-relative:text;v-text-anchor:top" o:gfxdata="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" stroked="f">
+                <v:textbox style="mso-fit-shape-to-text:t" inset="0,0,0,0">
+                  <w:txbxContent>
+                    <w:p>
+                      <w:pPr>
+                        <w:pStyle w:val="Lgende"/>
+                        <w:rPr>
+                          <w:noProof/>
+                        </w:rPr>
+                      </w:pPr>
+                      <w:r>
+                        <w:t xml:space="preserve">Figure </w:t>
+                      </w:r>
+                      <w:fldSimple w:instr=" SEQ Figure \* ARABIC ">
+                        <w:r>
+                          <w:rPr>
+                            <w:noProof/>
+                          </w:rPr>
+                          <w:t>1</w:t>
+                        </w:r>
+                      </w:fldSimple>
+                    </w:p>
+                  </w:txbxContent>
+                </v:textbox>
+                <w10:wrap type="square"/>
+              </v:shape>
+            </w:pict>
+          </mc:Fallback>
+        </mc:AlternateContent>
+      </w:r>
+      <w:r>
+        <w:rPr>
+          <w:noProof/>
+        </w:rPr>
+        <w:br w:type="page"/>
+      </w:r>
+    </w:p>
+    <w:p>
+      <w:pPr>
+        <w:tabs>
+          <w:tab w:val="left" w:pos="3315"/>
+        </w:tabs>
+        <w:rPr>
+          <w:noProof/>
+        </w:rPr>
+      </w:pPr>
+      <w:r>
+        <w:rPr>
+          <w:noProof/>
+        </w:rPr>
+        <w:lastRenderedPageBreak/>
+        <w:drawing>
+          <wp:anchor distT="0" distB="0" distL="114300" distR="114300" simplePos="0" relativeHeight="251674624" behindDoc="0" locked="0" layoutInCell="1" allowOverlap="1" wp14:anchorId="36738165" wp14:editId="3F1A11D8">
+            <wp:simplePos x="0" y="0"/>
+            <wp:positionH relativeFrom="column">
+              <wp:posOffset>0</wp:posOffset>
+            </wp:positionH>
+            <wp:positionV relativeFrom="paragraph">
+              <wp:posOffset>288290</wp:posOffset>
+            </wp:positionV>
+            <wp:extent cx="4516120" cy="4112260"/>
+            <wp:effectExtent l="0" t="0" r="0" b="2540"/>
+            <wp:wrapSquare wrapText="bothSides"/>
+            <wp:docPr id="11" name="Image 11"/>
+            <wp:cNvGraphicFramePr>
+              <a:graphicFrameLocks xmlns:a="http://schemas.openxmlformats.org/drawingml/2006/main" noChangeAspect="1"/>
+            </wp:cNvGraphicFramePr>
+            <a:graphic xmlns:a="http://schemas.openxmlformats.org/drawingml/2006/main">
+              <a:graphicData uri="http://schemas.openxmlformats.org/drawingml/2006/picture">
+                <pic:pic xmlns:pic="http://schemas.openxmlformats.org/drawingml/2006/picture">
+                  <pic:nvPicPr>
+                    <pic:cNvPr id="1" name=""/>
+                    <pic:cNvPicPr/>
+                  </pic:nvPicPr>
+                  <pic:blipFill>
+                    <a:blip r:embed="rId9">
+                      <a:extLst>
+                        <a:ext uri="{28A0092B-C50C-407E-A947-70E740481C1C}">
+                          <a14:useLocalDpi xmlns:a14="http://schemas.microsoft.com/office/drawing/2010/main" val="0"/>
+                        </a:ext>
+                      </a:extLst>
+                    </a:blip>
+                    <a:stretch>
+                      <a:fillRect/>
+                    </a:stretch>
+                  </pic:blipFill>
+                  <pic:spPr>
+                    <a:xfrm>
+                      <a:off x="0" y="0"/>
+                      <a:ext cx="4516120" cy="4112260"/>
+                    </a:xfrm>
+                    <a:prstGeom prst="rect">
+                      <a:avLst/>
+                    </a:prstGeom>
+                  </pic:spPr>
+                </pic:pic>
+              </a:graphicData>
+            </a:graphic>
+          </wp:anchor>
+        </w:drawing>
+      </w:r>
+    </w:p>
+    <w:p>
+      <w:pPr>
+        <w:rPr>
+          <w:noProof/>
+        </w:rPr>
+      </w:pPr>
+      <w:r>
+        <w:rPr>
+          <w:noProof/>
+        </w:rPr>
+        <mc:AlternateContent>
+          <mc:Choice Requires="wps">
+            <w:drawing>
+              <wp:anchor distT="0" distB="0" distL="114300" distR="114300" simplePos="0" relativeHeight="251676672" behindDoc="0" locked="0" layoutInCell="1" allowOverlap="1" wp14:anchorId="3A247B03" wp14:editId="687F9820">
+                <wp:simplePos x="0" y="0"/>
+                <wp:positionH relativeFrom="margin">
+                  <wp:align>left</wp:align>
+                </wp:positionH>
+                <wp:positionV relativeFrom="paragraph">
+                  <wp:posOffset>4106083</wp:posOffset>
+                </wp:positionV>
+                <wp:extent cx="4516120" cy="635"/>
+                <wp:effectExtent l="0" t="0" r="0" b="0"/>
+                <wp:wrapSquare wrapText="bothSides"/>
+                <wp:docPr id="12" name="Zone de texte 12"/>
+                <wp:cNvGraphicFramePr/>
+                <a:graphic xmlns:a="http://schemas.openxmlformats.org/drawingml/2006/main">
+                  <a:graphicData uri="http://schemas.microsoft.com/office/word/2010/wordprocessingShape">
+                    <wps:wsp>
+                      <wps:cNvSpPr txBox="1"/>
+                      <wps:spPr>
+                        <a:xfrm>
+                          <a:off x="0" y="0"/>
+                          <a:ext cx="4516120" cy="635"/>
+                        </a:xfrm>
+                        <a:prstGeom prst="rect">
+                          <a:avLst/>
+                        </a:prstGeom>
+                        <a:solidFill>
+                          <a:prstClr val="white"/>
+                        </a:solidFill>
+                        <a:ln>
+                          <a:noFill/>
+                        </a:ln>
+                      </wps:spPr>
+                      <wps:txbx>
+                        <w:txbxContent>
+                          <w:p>
+                            <w:pPr>
+                              <w:pStyle w:val="Lgende"/>
+                              <w:rPr>
+                                <w:noProof/>
+                              </w:rPr>
+                            </w:pPr>
+                            <w:r>
+                              <w:t xml:space="preserve">Figure </w:t>
+                            </w:r>
+                            <w:fldSimple w:instr=" SEQ Figure \* ARABIC ">
+                              <w:r>
+                                <w:rPr>
+                                  <w:noProof/>
+                                </w:rPr>
+                                <w:t>2</w:t>
+                              </w:r>
+                            </w:fldSimple>
+                          </w:p>
+                        </w:txbxContent>
+                      </wps:txbx>
+                      <wps:bodyPr rot="0" spcFirstLastPara="0" vertOverflow="overflow" horzOverflow="overflow" vert="horz" wrap="square" lIns="0" tIns="0" rIns="0" bIns="0" numCol="1" spcCol="0" rtlCol="0" fromWordArt="0" anchor="t" anchorCtr="0" forceAA="0" compatLnSpc="1">
+                        <a:prstTxWarp prst="textNoShape">
+                          <a:avLst/>
+                        </a:prstTxWarp>
+                        <a:spAutoFit/>
+                      </wps:bodyPr>
+                    </wps:wsp>
+                  </a:graphicData>
+                </a:graphic>
+              </wp:anchor>
+            </w:drawing>
+          </mc:Choice>
+          <mc:Fallback>
+            <w:pict>
+              <v:shape w14:anchorId="3A247B03" id="Zone de texte 12" o:spid="_x0000_s1028" type="#_x0000_t202" style="position:absolute;margin-left:0;margin-top:323.3pt;width:355.6pt;height:.05pt;z-index:251676672;visibility:visible;mso-wrap-style:square;mso-wrap-distance-left:9pt;mso-wrap-distance-top:0;mso-wrap-distance-right:9pt;mso-wrap-distance-bottom:0;mso-position-horizontal:left;mso-position-horizontal-relative:margin;mso-position-vertical:absolute;mso-position-vertical-relative:text;v-text-anchor:top" o:gfxdata="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" stroked="f">
+                <v:textbox style="mso-fit-shape-to-text:t" inset="0,0,0,0">
+                  <w:txbxContent>
+                    <w:p>
+                      <w:pPr>
+                        <w:pStyle w:val="Lgende"/>
+                        <w:rPr>
+                          <w:noProof/>
+                        </w:rPr>
+                      </w:pPr>
+                      <w:r>
+                        <w:t xml:space="preserve">Figure </w:t>
+                      </w:r>
+                      <w:fldSimple w:instr=" SEQ Figure \* ARABIC ">
+                        <w:r>
+                          <w:rPr>
+                            <w:noProof/>
+                          </w:rPr>
+                          <w:t>2</w:t>
+                        </w:r>
+                      </w:fldSimple>
+                    </w:p>
+                  </w:txbxContent>
+                </v:textbox>
+                <w10:wrap type="square" anchorx="margin"/>
+              </v:shape>
+            </w:pict>
+          </mc:Fallback>
+        </mc:AlternateContent>
+      </w:r>
+      <w:r>
+        <w:rPr>
+          <w:noProof/>
+        </w:rPr>
+        <w:br w:type="page"/>
+      </w:r>
+      <w:proofErr w:type="spellStart"/>
+      <w:r>
+        <w:rPr>
+          <w:rFonts w:ascii="Segoe UI" w:eastAsia="Times New Roman" w:hAnsi="Segoe UI" w:cs="Segoe UI"/>
+          <w:b/>
+          <w:bCs/>
+          <w:color w:val="24292E"/>
+          <w:sz w:val="24"/>
+          <w:szCs w:val="24"/>
+          <w:lang w:eastAsia="fr-FR"/>
+        </w:rPr>
+        <w:lastRenderedPageBreak/>
+        <w:t>Categorical</w:t>
+      </w:r>
+      <w:proofErr w:type="spellEnd"/>
+      <w:r>
+        <w:rPr>
+          <w:rFonts w:ascii="Segoe UI" w:eastAsia="Times New Roman" w:hAnsi="Segoe UI" w:cs="Segoe UI"/>
+          <w:b/>
+          <w:bCs/>
+          <w:color w:val="24292E"/>
+          <w:sz w:val="24"/>
+          <w:szCs w:val="24"/>
+          <w:lang w:eastAsia="fr-FR"/>
+        </w:rPr>
+        <w:t xml:space="preserve"> </w:t>
+      </w:r>
+      <w:proofErr w:type="spellStart"/>
+      <w:r>
+        <w:rPr>
+          <w:rFonts w:ascii="Segoe UI" w:eastAsia="Times New Roman" w:hAnsi="Segoe UI" w:cs="Segoe UI"/>
+          <w:b/>
+          <w:bCs/>
+          <w:color w:val="24292E"/>
+          <w:sz w:val="24"/>
+          <w:szCs w:val="24"/>
+          <w:lang w:eastAsia="fr-FR"/>
+        </w:rPr>
+        <w:t>scatterplots</w:t>
+      </w:r>
+      <w:proofErr w:type="spellEnd"/>
+    </w:p>
+    <w:p>
+      <w:pPr>
+        <w:tabs>
+          <w:tab w:val="left" w:pos="3315"/>
+        </w:tabs>
+      </w:pPr>
+      <w:r>
+        <w:t xml:space="preserve">Sur la seconde visualisation, nous avons utilisé la méthode </w:t>
+      </w:r>
+      <w:proofErr w:type="spellStart"/>
+      <w:r>
+        <w:rPr>
+          <w:i/>
+          <w:iCs/>
+        </w:rPr>
+        <w:t>Categorical</w:t>
+      </w:r>
+      <w:proofErr w:type="spellEnd"/>
+      <w:r>
+        <w:rPr>
+          <w:i/>
+          <w:iCs/>
+        </w:rPr>
+        <w:t xml:space="preserve"> </w:t>
+      </w:r>
+      <w:proofErr w:type="spellStart"/>
+      <w:r>
+        <w:rPr>
+          <w:i/>
+          <w:iCs/>
+        </w:rPr>
+        <w:t>scatterplots</w:t>
+      </w:r>
+      <w:proofErr w:type="spellEnd"/>
+      <w:r>
+        <w:t>.</w:t>
+      </w:r>
+    </w:p>
+    <w:p>
+      <w:pPr>
+        <w:tabs>
+          <w:tab w:val="left" w:pos="3315"/>
+        </w:tabs>
+      </w:pPr>
+      <w:r>
+        <w:t xml:space="preserve">Nous avons souhaité observer la variation naturelle dans les différentes régions de Russie. Le graphique ci-dessous représente </w:t>
+      </w:r>
+      <w:r>
+        <w:t>celle-ci pour toutes les années (1990 à 2017)</w:t>
+      </w:r>
+      <w:r>
+        <w:t xml:space="preserve"> (</w:t>
+      </w:r>
+      <w:proofErr w:type="spellStart"/>
+      <w:r>
+        <w:t>cf</w:t>
+      </w:r>
+      <w:proofErr w:type="spellEnd"/>
+      <w:r>
+        <w:t xml:space="preserve"> </w:t>
+      </w:r>
+      <w:r>
+        <w:rPr>
+          <w:i/>
+          <w:iCs/>
+        </w:rPr>
+        <w:t>Figure 3</w:t>
+      </w:r>
+      <w:r>
+        <w:t>).</w:t>
+      </w:r>
+    </w:p>
+    <w:p>
+      <w:pPr>
+        <w:keepNext/>
+        <w:tabs>
+          <w:tab w:val="left" w:pos="3315"/>
+        </w:tabs>
+      </w:pPr>
+      <w:r>
+        <w:rPr>
+          <w:noProof/>
+        </w:rPr>
+        <w:drawing>
+          <wp:inline distT="0" distB="0" distL="0" distR="0" wp14:anchorId="501AEBA2" wp14:editId="18EBC06B">
+            <wp:extent cx="5760720" cy="3772535"/>
+            <wp:effectExtent l="0" t="0" r="0" b="0"/>
+            <wp:docPr id="3" name="Image 3"/>
+            <wp:cNvGraphicFramePr>
+              <a:graphicFrameLocks xmlns:a="http://schemas.openxmlformats.org/drawingml/2006/main" noChangeAspect="1"/>
+            </wp:cNvGraphicFramePr>
+            <a:graphic xmlns:a="http://schemas.openxmlformats.org/drawingml/2006/main">
+              <a:graphicData uri="http://schemas.openxmlformats.org/drawingml/2006/picture">
+                <pic:pic xmlns:pic="http://schemas.openxmlformats.org/drawingml/2006/picture">
+                  <pic:nvPicPr>
+                    <pic:cNvPr id="1" name=""/>
+                    <pic:cNvPicPr/>
+                  </pic:nvPicPr>
+                  <pic:blipFill>
+                    <a:blip r:embed="rId10"/>
+                    <a:stretch>
+                      <a:fillRect/>
+                    </a:stretch>
+                  </pic:blipFill>
+                  <pic:spPr>
+                    <a:xfrm>
+                      <a:off x="0" y="0"/>
+                      <a:ext cx="5760720" cy="3772535"/>
                     </a:xfrm>
                     <a:prstGeom prst="rect">
                       <a:avLst/>
@@ -689,6 +1914,92 @@
             </a:graphic>
           </wp:inline>
         </w:drawing>
+      </w:r>
+    </w:p>
+    <w:p>
+      <w:pPr>
+        <w:pStyle w:val="Lgende"/>
+        <w:rPr>
+          <w:noProof/>
+        </w:rPr>
+      </w:pPr>
+      <w:r>
+        <w:t xml:space="preserve">Figure </w:t>
+      </w:r>
+      <w:r>
+        <w:fldChar w:fldCharType="begin"/>
+      </w:r>
+      <w:r>
+        <w:instrText xml:space="preserve"> SEQ Figure \* ARABIC </w:instrText>
+      </w:r>
+      <w:r>
+        <w:fldChar w:fldCharType="separate"/>
+      </w:r>
+      <w:r>
+        <w:rPr>
+          <w:noProof/>
+        </w:rPr>
+        <w:t>3</w:t>
+      </w:r>
+      <w:r>
+        <w:rPr>
+          <w:noProof/>
+        </w:rPr>
+        <w:fldChar w:fldCharType="end"/>
+      </w:r>
+    </w:p>
+    <w:p>
+      <w:pPr>
+        <w:tabs>
+          <w:tab w:val="left" w:pos="3315"/>
+        </w:tabs>
+        <w:rPr>
+          <w:noProof/>
+        </w:rPr>
+      </w:pPr>
+      <w:r>
+        <w:rPr>
+          <w:noProof/>
+        </w:rPr>
+        <w:t>Nous souhaitons identifier l’évolution de la variation naturelle au cours des années, donc nous avons généré un graphique pour chaque année</w:t>
+      </w:r>
+      <w:r>
+        <w:rPr>
+          <w:noProof/>
+        </w:rPr>
+        <w:t xml:space="preserve"> séparemment (voir dans le dossier render du projet pour observer chaque année)</w:t>
+      </w:r>
+      <w:r>
+        <w:rPr>
+          <w:noProof/>
+        </w:rPr>
+        <w:t>.</w:t>
+      </w:r>
+    </w:p>
+    <w:p>
+      <w:pPr>
+        <w:tabs>
+          <w:tab w:val="left" w:pos="3315"/>
+        </w:tabs>
+        <w:rPr>
+          <w:noProof/>
+        </w:rPr>
+      </w:pPr>
+    </w:p>
+    <w:p>
+      <w:pPr>
+        <w:tabs>
+          <w:tab w:val="left" w:pos="3315"/>
+        </w:tabs>
+        <w:rPr>
+          <w:noProof/>
+        </w:rPr>
+      </w:pPr>
+      <w:r>
+        <w:rPr>
+          <w:noProof/>
+        </w:rPr>
+        <w:t>// TODO : Mettre les images de 2006 et 2007 avec le lien de l’article en expliquant</w:t>
       </w:r>
     </w:p>
     <w:sectPr>
@@ -704,10 +2015,10 @@
 <file path=word/numbering.xml><?xml version="1.0" encoding="utf-8"?>
 <w:numbering xmlns:wpc="http://schemas.microsoft.com/office/word/2010/wordprocessingCanvas" xmlns:cx="http://schemas.microsoft.com/office/drawing/2014/chartex" xmlns:cx1="http://schemas.microsoft.com/office/drawing/2015/9/8/chartex" xmlns:cx2="http://schemas.microsoft.com/office/drawing/2015/10/21/chartex" xmlns:cx3="http://schemas.microsoft.com/office/drawing/2016/5/9/chartex" xmlns:cx4="http://schemas.microsoft.com/office/drawing/2016/5/10/chartex" xmlns:cx5="http://schemas.microsoft.com/office/drawing/2016/5/11/chartex" xmlns:cx6="http://schemas.microsoft.com/office/drawing/2016/5/12/chartex" xmlns:cx7="http://schemas.microsoft.com/office/drawing/2016/5/13/chartex" xmlns:cx8="http://schemas.microsoft.com/office/drawing/2016/5/14/chartex" xmlns:mc="http://schemas.openxmlformats.org/markup-compatibility/2006" xmlns:aink="http://schemas.microsoft.com/office/drawing/2016/ink" xmlns:am3d="http://schemas.microsoft.com/office/drawing/2017/model3d" xmlns:o="urn:schemas-microsoft-com:office:office" xmlns:r="http://schemas.openxmlformats.org/officeDocument/2006/relationships" xmlns:m="http://schemas.openxmlformats.org/officeDocument/2006/math" xmlns:v="urn:schemas-microsoft-com:vml" xmlns:wp14="http://schemas.microsoft.com/office/word/2010/wordprocessingDrawing" xmlns:wp="http://schemas.openxmlformats.org/drawingml/2006/wordprocessingDrawing" xmlns:w10="urn:schemas-microsoft-com:office:word" xmlns:w="http://schemas.openxmlformats.org/wordprocessingml/2006/main" xmlns:w14="http://schemas.microsoft.com/office/word/2010/wordml" xmlns:w15="http://schemas.microsoft.com/office/word/2012/wordml" xmlns:w16cid="http://schemas.microsoft.com/office/word/2016/wordml/cid" xmlns:w16se="http://schemas.microsoft.com/office/word/2015/wordml/symex" xmlns:wpg="http://schemas.microsoft.com/office/word/2010/wordprocessingGroup" xmlns:wpi="http://schemas.microsoft.com/office/word/2010/wordprocessingInk" xmlns:wne="http://schemas.microsoft.com/office/word/2006/wordml" xmlns:wps="http://schemas.microsoft.com/office/word/2010/wordprocessingShape" mc:Ignorable="w14 w15 w16se w16cid wp14">
   <w:abstractNum w:abstractNumId="0" w15:restartNumberingAfterBreak="0">
-    <w:nsid w:val="6E0211F9"/>
+    <w:nsid w:val="1473296F"/>
     <w:multiLevelType w:val="hybridMultilevel"/>
-    <w:tmpl w:val="9A36A0E0"/>
-    <w:lvl w:ilvl="0" w:tplc="8120454A">
+    <w:tmpl w:val="FEEAFA86"/>
+    <w:lvl w:ilvl="0" w:tplc="C71AA900">
       <w:numFmt w:val="bullet"/>
       <w:lvlText w:val="-"/>
       <w:lvlJc w:val="left"/>
@@ -816,10 +2127,10 @@
     </w:lvl>
   </w:abstractNum>
   <w:abstractNum w:abstractNumId="1" w15:restartNumberingAfterBreak="0">
-    <w:nsid w:val="70E257AA"/>
+    <w:nsid w:val="6E0211F9"/>
     <w:multiLevelType w:val="hybridMultilevel"/>
-    <w:tmpl w:val="E06C552E"/>
-    <w:lvl w:ilvl="0" w:tplc="1F8E1130">
+    <w:tmpl w:val="9A36A0E0"/>
+    <w:lvl w:ilvl="0" w:tplc="8120454A">
       <w:numFmt w:val="bullet"/>
       <w:lvlText w:val="-"/>
       <w:lvlJc w:val="left"/>
@@ -927,11 +2238,126 @@
       </w:rPr>
     </w:lvl>
   </w:abstractNum>
+  <w:abstractNum w:abstractNumId="2" w15:restartNumberingAfterBreak="0">
+    <w:nsid w:val="70E257AA"/>
+    <w:multiLevelType w:val="hybridMultilevel"/>
+    <w:tmpl w:val="E06C552E"/>
+    <w:lvl w:ilvl="0" w:tplc="1F8E1130">
+      <w:numFmt w:val="bullet"/>
+      <w:lvlText w:val="-"/>
+      <w:lvlJc w:val="left"/>
+      <w:pPr>
+        <w:ind w:left="720" w:hanging="360"/>
+      </w:pPr>
+      <w:rPr>
+        <w:rFonts w:ascii="Segoe UI" w:eastAsia="Times New Roman" w:hAnsi="Segoe UI" w:cs="Segoe UI" w:hint="default"/>
+      </w:rPr>
+    </w:lvl>
+    <w:lvl w:ilvl="1" w:tplc="040C0003" w:tentative="1">
+      <w:start w:val="1"/>
+      <w:numFmt w:val="bullet"/>
+      <w:lvlText w:val="o"/>
+      <w:lvlJc w:val="left"/>
+      <w:pPr>
+        <w:ind w:left="1440" w:hanging="360"/>
+      </w:pPr>
+      <w:rPr>
+        <w:rFonts w:ascii="Courier New" w:hAnsi="Courier New" w:cs="Courier New" w:hint="default"/>
+      </w:rPr>
+    </w:lvl>
+    <w:lvl w:ilvl="2" w:tplc="040C0005" w:tentative="1">
+      <w:start w:val="1"/>
+      <w:numFmt w:val="bullet"/>
+      <w:lvlText w:val=""/>
+      <w:lvlJc w:val="left"/>
+      <w:pPr>
+        <w:ind w:left="2160" w:hanging="360"/>
+      </w:pPr>
+      <w:rPr>
+        <w:rFonts w:ascii="Wingdings" w:hAnsi="Wingdings" w:hint="default"/>
+      </w:rPr>
+    </w:lvl>
+    <w:lvl w:ilvl="3" w:tplc="040C0001" w:tentative="1">
+      <w:start w:val="1"/>
+      <w:numFmt w:val="bullet"/>
+      <w:lvlText w:val=""/>
+      <w:lvlJc w:val="left"/>
+      <w:pPr>
+        <w:ind w:left="2880" w:hanging="360"/>
+      </w:pPr>
+      <w:rPr>
+        <w:rFonts w:ascii="Symbol" w:hAnsi="Symbol" w:hint="default"/>
+      </w:rPr>
+    </w:lvl>
+    <w:lvl w:ilvl="4" w:tplc="040C0003" w:tentative="1">
+      <w:start w:val="1"/>
+      <w:numFmt w:val="bullet"/>
+      <w:lvlText w:val="o"/>
+      <w:lvlJc w:val="left"/>
+      <w:pPr>
+        <w:ind w:left="3600" w:hanging="360"/>
+      </w:pPr>
+      <w:rPr>
+        <w:rFonts w:ascii="Courier New" w:hAnsi="Courier New" w:cs="Courier New" w:hint="default"/>
+      </w:rPr>
+    </w:lvl>
+    <w:lvl w:ilvl="5" w:tplc="040C0005" w:tentative="1">
+      <w:start w:val="1"/>
+      <w:numFmt w:val="bullet"/>
+      <w:lvlText w:val=""/>
+      <w:lvlJc w:val="left"/>
+      <w:pPr>
+        <w:ind w:left="4320" w:hanging="360"/>
+      </w:pPr>
+      <w:rPr>
+        <w:rFonts w:ascii="Wingdings" w:hAnsi="Wingdings" w:hint="default"/>
+      </w:rPr>
+    </w:lvl>
+    <w:lvl w:ilvl="6" w:tplc="040C0001" w:tentative="1">
+      <w:start w:val="1"/>
+      <w:numFmt w:val="bullet"/>
+      <w:lvlText w:val=""/>
+      <w:lvlJc w:val="left"/>
+      <w:pPr>
+        <w:ind w:left="5040" w:hanging="360"/>
+      </w:pPr>
+      <w:rPr>
+        <w:rFonts w:ascii="Symbol" w:hAnsi="Symbol" w:hint="default"/>
+      </w:rPr>
+    </w:lvl>
+    <w:lvl w:ilvl="7" w:tplc="040C0003" w:tentative="1">
+      <w:start w:val="1"/>
+      <w:numFmt w:val="bullet"/>
+      <w:lvlText w:val="o"/>
+      <w:lvlJc w:val="left"/>
+      <w:pPr>
+        <w:ind w:left="5760" w:hanging="360"/>
+      </w:pPr>
+      <w:rPr>
+        <w:rFonts w:ascii="Courier New" w:hAnsi="Courier New" w:cs="Courier New" w:hint="default"/>
+      </w:rPr>
+    </w:lvl>
+    <w:lvl w:ilvl="8" w:tplc="040C0005" w:tentative="1">
+      <w:start w:val="1"/>
+      <w:numFmt w:val="bullet"/>
+      <w:lvlText w:val=""/>
+      <w:lvlJc w:val="left"/>
+      <w:pPr>
+        <w:ind w:left="6480" w:hanging="360"/>
+      </w:pPr>
+      <w:rPr>
+        <w:rFonts w:ascii="Wingdings" w:hAnsi="Wingdings" w:hint="default"/>
+      </w:rPr>
+    </w:lvl>
+  </w:abstractNum>
   <w:num w:numId="1">
-    <w:abstractNumId w:val="0"/>
+    <w:abstractNumId w:val="1"/>
   </w:num>
   <w:num w:numId="2">
-    <w:abstractNumId w:val="1"/>
+    <w:abstractNumId w:val="2"/>
+  </w:num>
+  <w:num w:numId="3">
+    <w:abstractNumId w:val="0"/>
   </w:num>
 </w:numbering>
 </file>
@@ -1059,6 +2485,7 @@
     <w:lsdException w:name="HTML Sample" w:semiHidden="1" w:unhideWhenUsed="1"/>
     <w:lsdException w:name="HTML Typewriter" w:semiHidden="1" w:unhideWhenUsed="1"/>
     <w:lsdException w:name="HTML Variable" w:semiHidden="1" w:unhideWhenUsed="1"/>
+    <w:lsdException w:name="Normal Table" w:semiHidden="1" w:unhideWhenUsed="1"/>
     <w:lsdException w:name="annotation subject" w:semiHidden="1" w:unhideWhenUsed="1"/>
     <w:lsdException w:name="No List" w:semiHidden="1" w:unhideWhenUsed="1"/>
     <w:lsdException w:name="Outline List 1" w:semiHidden="1" w:unhideWhenUsed="1"/>
@@ -1105,8 +2532,10 @@
     <w:lsdException w:name="Table Subtle 2" w:semiHidden="1" w:unhideWhenUsed="1"/>
     <w:lsdException w:name="Table Web 1" w:semiHidden="1" w:unhideWhenUsed="1"/>
     <w:lsdException w:name="Table Web 2" w:semiHidden="1" w:unhideWhenUsed="1"/>
+    <w:lsdException w:name="Table Web 3" w:semiHidden="1" w:unhideWhenUsed="1"/>
     <w:lsdException w:name="Balloon Text" w:semiHidden="1" w:unhideWhenUsed="1"/>
     <w:lsdException w:name="Table Grid" w:uiPriority="39"/>
+    <w:lsdException w:name="Table Theme" w:semiHidden="1" w:unhideWhenUsed="1"/>
     <w:lsdException w:name="Placeholder Text" w:semiHidden="1"/>
     <w:lsdException w:name="No Spacing" w:uiPriority="1" w:qFormat="1"/>
     <w:lsdException w:name="Light Shading" w:uiPriority="60"/>
@@ -1416,6 +2845,37 @@
       <w:contextualSpacing/>
     </w:pPr>
   </w:style>
+  <w:style w:type="paragraph" w:styleId="Lgende">
+    <w:name w:val="caption"/>
+    <w:basedOn w:val="Normal"/>
+    <w:next w:val="Normal"/>
+    <w:uiPriority w:val="35"/>
+    <w:unhideWhenUsed/>
+    <w:qFormat/>
+    <w:rsid w:val="00A25998"/>
+    <w:pPr>
+      <w:spacing w:after="200" w:line="240" w:lineRule="auto"/>
+    </w:pPr>
+    <w:rPr>
+      <w:i/>
+      <w:iCs/>
+      <w:color w:val="44546A" w:themeColor="text2"/>
+      <w:sz w:val="18"/>
+      <w:szCs w:val="18"/>
+    </w:rPr>
+  </w:style>
+  <w:style w:type="character" w:styleId="Lienhypertexte">
+    <w:name w:val="Hyperlink"/>
+    <w:basedOn w:val="Policepardfaut"/>
+    <w:uiPriority w:val="99"/>
+    <w:semiHidden/>
+    <w:unhideWhenUsed/>
+    <w:rsid w:val="003044C0"/>
+    <w:rPr>
+      <w:color w:val="0000FF"/>
+      <w:u w:val="single"/>
+    </w:rPr>
+  </w:style>
 </w:styles>
 </file>
 

</xml_diff>